<commit_message>
[FIX] Use Case dan Use Case Scenario SI Kinerja Senat
</commit_message>
<xml_diff>
--- a/USE CASE SISTEM INFORMASI SENAT MAHASISWA REPORT.docx
+++ b/USE CASE SISTEM INFORMASI SENAT MAHASISWA REPORT.docx
@@ -13,33 +13,19 @@
         <w:rPr>
           <w:noProof/>
         </w:rPr>
-        <w:t>USE CASE SISTEM INFORMASI SENAT MAHASISWA REPORT</w:t>
-      </w:r>
-    </w:p>
-    <w:p>
-      <w:pPr>
-        <w:jc w:val="center"/>
-        <w:rPr>
-          <w:noProof/>
-        </w:rPr>
-      </w:pPr>
-      <w:r>
-        <w:rPr>
-          <w:noProof/>
-        </w:rPr>
         <w:drawing>
-          <wp:anchor distT="0" distB="0" distL="114300" distR="114300" simplePos="0" relativeHeight="251658240" behindDoc="0" locked="0" layoutInCell="1" allowOverlap="1" wp14:anchorId="3BE0EA80" wp14:editId="3E91028C">
+          <wp:anchor distT="0" distB="0" distL="114300" distR="114300" simplePos="0" relativeHeight="251658240" behindDoc="0" locked="0" layoutInCell="1" allowOverlap="1" wp14:anchorId="342B5DA8" wp14:editId="7B2BD0F4">
             <wp:simplePos x="0" y="0"/>
             <wp:positionH relativeFrom="column">
-              <wp:posOffset>438150</wp:posOffset>
+              <wp:posOffset>390525</wp:posOffset>
             </wp:positionH>
             <wp:positionV relativeFrom="paragraph">
-              <wp:posOffset>170815</wp:posOffset>
+              <wp:posOffset>457200</wp:posOffset>
             </wp:positionV>
-            <wp:extent cx="4857750" cy="3276600"/>
+            <wp:extent cx="4953000" cy="3886200"/>
             <wp:effectExtent l="0" t="0" r="0" b="0"/>
             <wp:wrapTopAndBottom/>
-            <wp:docPr id="3" name="Picture 3"/>
+            <wp:docPr id="1" name="Picture 1"/>
             <wp:cNvGraphicFramePr>
               <a:graphicFrameLocks xmlns:a="http://schemas.openxmlformats.org/drawingml/2006/main" noChangeAspect="1"/>
             </wp:cNvGraphicFramePr>
@@ -47,7 +33,7 @@
               <a:graphicData uri="http://schemas.openxmlformats.org/drawingml/2006/picture">
                 <pic:pic xmlns:pic="http://schemas.openxmlformats.org/drawingml/2006/picture">
                   <pic:nvPicPr>
-                    <pic:cNvPr id="3" name="MSI.jpg"/>
+                    <pic:cNvPr id="1" name="MSI.jpg"/>
                     <pic:cNvPicPr/>
                   </pic:nvPicPr>
                   <pic:blipFill>
@@ -65,7 +51,7 @@
                   <pic:spPr>
                     <a:xfrm>
                       <a:off x="0" y="0"/>
-                      <a:ext cx="4857750" cy="3276600"/>
+                      <a:ext cx="4953000" cy="3886200"/>
                     </a:xfrm>
                     <a:prstGeom prst="rect">
                       <a:avLst/>
@@ -77,6 +63,34 @@
           </wp:anchor>
         </w:drawing>
       </w:r>
+      <w:r>
+        <w:rPr>
+          <w:noProof/>
+        </w:rPr>
+        <w:t xml:space="preserve">USE CASE SISTEM INFORMASI </w:t>
+      </w:r>
+      <w:r>
+        <w:rPr>
+          <w:noProof/>
+        </w:rPr>
+        <w:t xml:space="preserve">PENILAIAN KINERJA </w:t>
+      </w:r>
+      <w:bookmarkStart w:id="0" w:name="_GoBack"/>
+      <w:bookmarkEnd w:id="0"/>
+      <w:r>
+        <w:rPr>
+          <w:noProof/>
+        </w:rPr>
+        <w:t xml:space="preserve">SENAT MAHASISWA </w:t>
+      </w:r>
+    </w:p>
+    <w:p>
+      <w:pPr>
+        <w:jc w:val="center"/>
+        <w:rPr>
+          <w:noProof/>
+        </w:rPr>
+      </w:pPr>
     </w:p>
     <w:p>
       <w:pPr>
@@ -127,7 +141,7 @@
               <w:bottom w:val="single" w:sz="4" w:space="0" w:color="auto"/>
               <w:right w:val="single" w:sz="4" w:space="0" w:color="auto"/>
             </w:tcBorders>
-            <w:shd w:val="clear" w:color="auto" w:fill="000000" w:themeFill="text1"/>
+            <w:shd w:val="clear" w:color="auto" w:fill="A4A4A4" w:themeFill="text1"/>
             <w:hideMark/>
           </w:tcPr>
           <w:p>
@@ -149,7 +163,7 @@
                 <w:rFonts w:eastAsia="Noto Sans CJK SC Regular"/>
                 <w:b/>
                 <w:i/>
-                <w:color w:val="FFFFFF" w:themeColor="background1"/>
+                <w:color w:val="373737" w:themeColor="background1"/>
                 <w:kern w:val="3"/>
                 <w:szCs w:val="24"/>
                 <w:lang w:eastAsia="zh-CN" w:bidi="hi-IN"/>
@@ -160,7 +174,7 @@
               <w:rPr>
                 <w:rFonts w:eastAsia="Noto Sans CJK SC Regular"/>
                 <w:b/>
-                <w:color w:val="FFFFFF" w:themeColor="background1"/>
+                <w:color w:val="373737" w:themeColor="background1"/>
                 <w:kern w:val="3"/>
                 <w:szCs w:val="24"/>
                 <w:lang w:eastAsia="zh-CN" w:bidi="hi-IN"/>
@@ -172,7 +186,7 @@
                 <w:rFonts w:eastAsia="Noto Sans CJK SC Regular"/>
                 <w:b/>
                 <w:i/>
-                <w:color w:val="FFFFFF" w:themeColor="background1"/>
+                <w:color w:val="373737" w:themeColor="background1"/>
                 <w:kern w:val="3"/>
                 <w:szCs w:val="24"/>
                 <w:lang w:eastAsia="zh-CN" w:bidi="hi-IN"/>
@@ -795,6 +809,7 @@
             <w:pPr>
               <w:suppressAutoHyphens/>
               <w:autoSpaceDN w:val="0"/>
+              <w:spacing w:line="360" w:lineRule="auto"/>
               <w:rPr>
                 <w:rFonts w:eastAsia="Noto Sans CJK SC Regular"/>
                 <w:kern w:val="3"/>
@@ -956,6 +971,21 @@
         </w:tc>
       </w:tr>
     </w:tbl>
+    <w:p>
+      <w:pPr>
+        <w:pStyle w:val="ListParagraph"/>
+      </w:pPr>
+    </w:p>
+    <w:p>
+      <w:pPr>
+        <w:pStyle w:val="ListParagraph"/>
+      </w:pPr>
+    </w:p>
+    <w:p>
+      <w:pPr>
+        <w:pStyle w:val="ListParagraph"/>
+      </w:pPr>
+    </w:p>
     <w:p>
       <w:pPr>
         <w:pStyle w:val="ListParagraph"/>
@@ -975,8 +1005,6 @@
       <w:r>
         <w:t xml:space="preserve">Departemen/Biro </w:t>
       </w:r>
-      <w:bookmarkStart w:id="0" w:name="_GoBack"/>
-      <w:bookmarkEnd w:id="0"/>
       <w:r>
         <w:t>terbaik</w:t>
       </w:r>
@@ -1008,7 +1036,7 @@
               <w:bottom w:val="single" w:sz="4" w:space="0" w:color="auto"/>
               <w:right w:val="single" w:sz="4" w:space="0" w:color="auto"/>
             </w:tcBorders>
-            <w:shd w:val="clear" w:color="auto" w:fill="000000" w:themeFill="text1"/>
+            <w:shd w:val="clear" w:color="auto" w:fill="A4A4A4" w:themeFill="text1"/>
             <w:hideMark/>
           </w:tcPr>
           <w:p>
@@ -1030,7 +1058,7 @@
                 <w:rFonts w:eastAsia="Noto Sans CJK SC Regular"/>
                 <w:b/>
                 <w:i/>
-                <w:color w:val="FFFFFF" w:themeColor="background1"/>
+                <w:color w:val="373737" w:themeColor="background1"/>
                 <w:kern w:val="3"/>
                 <w:szCs w:val="24"/>
                 <w:lang w:eastAsia="zh-CN" w:bidi="hi-IN"/>
@@ -1041,7 +1069,7 @@
               <w:rPr>
                 <w:rFonts w:eastAsia="Noto Sans CJK SC Regular"/>
                 <w:b/>
-                <w:color w:val="FFFFFF" w:themeColor="background1"/>
+                <w:color w:val="373737" w:themeColor="background1"/>
                 <w:kern w:val="3"/>
                 <w:szCs w:val="24"/>
                 <w:lang w:eastAsia="zh-CN" w:bidi="hi-IN"/>
@@ -1051,27 +1079,12 @@
             <w:r>
               <w:rPr>
                 <w:b/>
-                <w:color w:val="FFFFFF" w:themeColor="background1"/>
-                <w:kern w:val="3"/>
-                <w:szCs w:val="24"/>
-                <w:lang w:eastAsia="zh-CN" w:bidi="hi-IN"/>
-              </w:rPr>
-              <w:t>M</w:t>
-            </w:r>
-            <w:r>
-              <w:t xml:space="preserve">elihat 3 </w:t>
-            </w:r>
-            <w:r>
-              <w:t>D</w:t>
-            </w:r>
-            <w:r>
-              <w:t>epartemen/</w:t>
-            </w:r>
-            <w:r>
-              <w:t>B</w:t>
-            </w:r>
-            <w:r>
-              <w:t>iro terbaik</w:t>
+                <w:color w:val="373737" w:themeColor="background1"/>
+                <w:kern w:val="3"/>
+                <w:szCs w:val="24"/>
+                <w:lang w:eastAsia="zh-CN" w:bidi="hi-IN"/>
+              </w:rPr>
+              <w:t>Melihat Daftar Departemen/Biro Terbaik</w:t>
             </w:r>
           </w:p>
         </w:tc>
@@ -1147,7 +1160,7 @@
               </w:rPr>
             </w:pPr>
             <w:r>
-              <w:t>melihat 3 departemen/biro terbaik</w:t>
+              <w:t>Melihat Daftar Departemen/Biro Terbaik</w:t>
             </w:r>
           </w:p>
         </w:tc>
@@ -1343,13 +1356,11 @@
             <w:r>
               <w:rPr>
                 <w:rFonts w:eastAsia="Noto Sans CJK SC Regular"/>
-                <w:i/>
-                <w:iCs/>
-                <w:kern w:val="3"/>
-                <w:szCs w:val="24"/>
-                <w:lang w:eastAsia="zh-CN" w:bidi="hi-IN"/>
-              </w:rPr>
-              <w:t>Best Report</w:t>
+                <w:kern w:val="3"/>
+                <w:szCs w:val="24"/>
+                <w:lang w:eastAsia="zh-CN" w:bidi="hi-IN"/>
+              </w:rPr>
+              <w:t>Utama.</w:t>
             </w:r>
           </w:p>
         </w:tc>
@@ -1387,7 +1398,6 @@
                 <w:szCs w:val="24"/>
                 <w:lang w:eastAsia="zh-CN" w:bidi="hi-IN"/>
               </w:rPr>
-              <w:lastRenderedPageBreak/>
               <w:t>Skenario normal</w:t>
             </w:r>
           </w:p>
@@ -1428,17 +1438,54 @@
                 <w:szCs w:val="24"/>
                 <w:lang w:eastAsia="zh-CN" w:bidi="hi-IN"/>
               </w:rPr>
-              <w:t xml:space="preserve">Pengguna menekan tombol </w:t>
-            </w:r>
-            <w:r>
-              <w:rPr>
-                <w:rFonts w:eastAsia="Noto Sans CJK SC Regular"/>
-                <w:i/>
-                <w:kern w:val="3"/>
-                <w:szCs w:val="24"/>
-                <w:lang w:eastAsia="zh-CN" w:bidi="hi-IN"/>
-              </w:rPr>
-              <w:t xml:space="preserve">show result </w:t>
+              <w:t>Pengguna menekan tombol</w:t>
+            </w:r>
+            <w:r>
+              <w:rPr>
+                <w:rFonts w:eastAsia="Noto Sans CJK SC Regular"/>
+                <w:kern w:val="3"/>
+                <w:szCs w:val="24"/>
+                <w:lang w:eastAsia="zh-CN" w:bidi="hi-IN"/>
+              </w:rPr>
+              <w:t xml:space="preserve"> menu</w:t>
+            </w:r>
+            <w:r>
+              <w:rPr>
+                <w:rFonts w:eastAsia="Noto Sans CJK SC Regular"/>
+                <w:kern w:val="3"/>
+                <w:szCs w:val="24"/>
+                <w:lang w:eastAsia="zh-CN" w:bidi="hi-IN"/>
+              </w:rPr>
+              <w:t xml:space="preserve"> </w:t>
+            </w:r>
+            <w:r>
+              <w:rPr>
+                <w:rFonts w:eastAsia="Noto Sans CJK SC Regular"/>
+                <w:kern w:val="3"/>
+                <w:szCs w:val="24"/>
+                <w:lang w:eastAsia="zh-CN" w:bidi="hi-IN"/>
+              </w:rPr>
+              <w:t>“</w:t>
+            </w:r>
+            <w:r>
+              <w:rPr>
+                <w:rFonts w:eastAsia="Noto Sans CJK SC Regular"/>
+                <w:iCs/>
+                <w:kern w:val="3"/>
+                <w:szCs w:val="24"/>
+                <w:lang w:eastAsia="zh-CN" w:bidi="hi-IN"/>
+              </w:rPr>
+              <w:t>Departemen/Biro Terbaik</w:t>
+            </w:r>
+            <w:r>
+              <w:rPr>
+                <w:rFonts w:eastAsia="Noto Sans CJK SC Regular"/>
+                <w:i/>
+                <w:kern w:val="3"/>
+                <w:szCs w:val="24"/>
+                <w:lang w:eastAsia="zh-CN" w:bidi="hi-IN"/>
+              </w:rPr>
+              <w:t xml:space="preserve">” </w:t>
             </w:r>
             <w:r>
               <w:rPr>
@@ -1559,7 +1606,16 @@
                 <w:szCs w:val="24"/>
                 <w:lang w:eastAsia="zh-CN" w:bidi="hi-IN"/>
               </w:rPr>
-              <w:t>menampilkan daftar Departemen/Biro terbaik dalam bentuk tabel</w:t>
+              <w:t xml:space="preserve">menampilkan daftar Departemen/Biro terbaik dalam bentuk </w:t>
+            </w:r>
+            <w:r>
+              <w:rPr>
+                <w:rFonts w:eastAsia="Noto Sans CJK SC Regular"/>
+                <w:kern w:val="3"/>
+                <w:szCs w:val="24"/>
+                <w:lang w:eastAsia="zh-CN" w:bidi="hi-IN"/>
+              </w:rPr>
+              <w:t>Chart</w:t>
             </w:r>
             <w:r>
               <w:rPr>
@@ -1569,6 +1625,34 @@
                 <w:lang w:eastAsia="zh-CN" w:bidi="hi-IN"/>
               </w:rPr>
               <w:t>.</w:t>
+            </w:r>
+          </w:p>
+          <w:p>
+            <w:pPr>
+              <w:numPr>
+                <w:ilvl w:val="0"/>
+                <w:numId w:val="4"/>
+              </w:numPr>
+              <w:suppressAutoHyphens/>
+              <w:autoSpaceDN w:val="0"/>
+              <w:spacing w:line="360" w:lineRule="auto"/>
+              <w:ind w:left="371"/>
+              <w:jc w:val="both"/>
+              <w:rPr>
+                <w:rFonts w:eastAsia="Noto Sans CJK SC Regular"/>
+                <w:kern w:val="3"/>
+                <w:szCs w:val="24"/>
+                <w:lang w:eastAsia="zh-CN" w:bidi="hi-IN"/>
+              </w:rPr>
+            </w:pPr>
+            <w:r>
+              <w:rPr>
+                <w:rFonts w:eastAsia="Noto Sans CJK SC Regular"/>
+                <w:kern w:val="3"/>
+                <w:szCs w:val="24"/>
+                <w:lang w:eastAsia="zh-CN" w:bidi="hi-IN"/>
+              </w:rPr>
+              <w:t>Sistem menampilkan jumlah partisipan survey yang mengisi</w:t>
             </w:r>
           </w:p>
         </w:tc>
@@ -1709,6 +1793,7 @@
             <w:pPr>
               <w:suppressAutoHyphens/>
               <w:autoSpaceDN w:val="0"/>
+              <w:spacing w:line="360" w:lineRule="auto"/>
               <w:rPr>
                 <w:rFonts w:eastAsia="Noto Sans CJK SC Regular"/>
                 <w:kern w:val="3"/>
@@ -1761,13 +1846,20 @@
         </w:numPr>
       </w:pPr>
       <w:r>
-        <w:t xml:space="preserve">Melihat 3 </w:t>
+        <w:rPr>
+          <w:b/>
+          <w:color w:val="373737" w:themeColor="background1"/>
+          <w:kern w:val="3"/>
+          <w:szCs w:val="24"/>
+          <w:lang w:eastAsia="zh-CN" w:bidi="hi-IN"/>
+        </w:rPr>
+        <w:t>M</w:t>
       </w:r>
       <w:r>
-        <w:t xml:space="preserve">Departemen/Biro </w:t>
+        <w:t xml:space="preserve">elihat </w:t>
       </w:r>
       <w:r>
-        <w:t>terburuk</w:t>
+        <w:t>Detail Survey Setiap Biro/Departemen</w:t>
       </w:r>
     </w:p>
     <w:tbl>
@@ -1797,7 +1889,7 @@
               <w:bottom w:val="single" w:sz="4" w:space="0" w:color="auto"/>
               <w:right w:val="single" w:sz="4" w:space="0" w:color="auto"/>
             </w:tcBorders>
-            <w:shd w:val="clear" w:color="auto" w:fill="000000" w:themeFill="text1"/>
+            <w:shd w:val="clear" w:color="auto" w:fill="A4A4A4" w:themeFill="text1"/>
             <w:hideMark/>
           </w:tcPr>
           <w:p>
@@ -1819,7 +1911,7 @@
                 <w:rFonts w:eastAsia="Noto Sans CJK SC Regular"/>
                 <w:b/>
                 <w:i/>
-                <w:color w:val="FFFFFF" w:themeColor="background1"/>
+                <w:color w:val="373737" w:themeColor="background1"/>
                 <w:kern w:val="3"/>
                 <w:szCs w:val="24"/>
                 <w:lang w:eastAsia="zh-CN" w:bidi="hi-IN"/>
@@ -1830,7 +1922,7 @@
               <w:rPr>
                 <w:rFonts w:eastAsia="Noto Sans CJK SC Regular"/>
                 <w:b/>
-                <w:color w:val="FFFFFF" w:themeColor="background1"/>
+                <w:color w:val="373737" w:themeColor="background1"/>
                 <w:kern w:val="3"/>
                 <w:szCs w:val="24"/>
                 <w:lang w:eastAsia="zh-CN" w:bidi="hi-IN"/>
@@ -1840,7 +1932,7 @@
             <w:r>
               <w:rPr>
                 <w:b/>
-                <w:color w:val="FFFFFF" w:themeColor="background1"/>
+                <w:color w:val="373737" w:themeColor="background1"/>
                 <w:kern w:val="3"/>
                 <w:szCs w:val="24"/>
                 <w:lang w:eastAsia="zh-CN" w:bidi="hi-IN"/>
@@ -1848,10 +1940,10 @@
               <w:t>M</w:t>
             </w:r>
             <w:r>
-              <w:t>elihat 3 Departemen/Biro terb</w:t>
-            </w:r>
-            <w:r>
-              <w:t>uruk</w:t>
+              <w:t xml:space="preserve">elihat </w:t>
+            </w:r>
+            <w:r>
+              <w:t>Detail Survey Setiap Biro/Departemen</w:t>
             </w:r>
           </w:p>
         </w:tc>
@@ -1927,13 +2019,10 @@
               </w:rPr>
             </w:pPr>
             <w:r>
-              <w:t>M</w:t>
-            </w:r>
-            <w:r>
-              <w:t>elihat 3 Departemen/Biro terb</w:t>
-            </w:r>
-            <w:r>
-              <w:t>uruk</w:t>
+              <w:t xml:space="preserve">Melihat </w:t>
+            </w:r>
+            <w:r>
+              <w:t>Detail Survey Setiap Biro/Departemen</w:t>
             </w:r>
           </w:p>
         </w:tc>
@@ -2130,13 +2219,11 @@
             <w:r>
               <w:rPr>
                 <w:rFonts w:eastAsia="Noto Sans CJK SC Regular"/>
-                <w:i/>
-                <w:iCs/>
-                <w:kern w:val="3"/>
-                <w:szCs w:val="24"/>
-                <w:lang w:eastAsia="zh-CN" w:bidi="hi-IN"/>
-              </w:rPr>
-              <w:t>Worst Report</w:t>
+                <w:kern w:val="3"/>
+                <w:szCs w:val="24"/>
+                <w:lang w:eastAsia="zh-CN" w:bidi="hi-IN"/>
+              </w:rPr>
+              <w:t>Utama.</w:t>
             </w:r>
           </w:p>
         </w:tc>
@@ -2220,11 +2307,31 @@
               <w:rPr>
                 <w:rFonts w:eastAsia="Noto Sans CJK SC Regular"/>
                 <w:i/>
-                <w:kern w:val="3"/>
-                <w:szCs w:val="24"/>
-                <w:lang w:eastAsia="zh-CN" w:bidi="hi-IN"/>
-              </w:rPr>
-              <w:t xml:space="preserve">show result </w:t>
+                <w:iCs/>
+                <w:kern w:val="3"/>
+                <w:szCs w:val="24"/>
+                <w:lang w:eastAsia="zh-CN" w:bidi="hi-IN"/>
+              </w:rPr>
+              <w:t xml:space="preserve">dropdown </w:t>
+            </w:r>
+            <w:r>
+              <w:rPr>
+                <w:rFonts w:eastAsia="Noto Sans CJK SC Regular"/>
+                <w:kern w:val="3"/>
+                <w:szCs w:val="24"/>
+                <w:lang w:eastAsia="zh-CN" w:bidi="hi-IN"/>
+              </w:rPr>
+              <w:t>Detail Departemen/Biro</w:t>
+            </w:r>
+            <w:r>
+              <w:rPr>
+                <w:rFonts w:eastAsia="Noto Sans CJK SC Regular"/>
+                <w:i/>
+                <w:kern w:val="3"/>
+                <w:szCs w:val="24"/>
+                <w:lang w:eastAsia="zh-CN" w:bidi="hi-IN"/>
+              </w:rPr>
+              <w:t xml:space="preserve"> </w:t>
             </w:r>
             <w:r>
               <w:rPr>
@@ -2279,36 +2386,7 @@
                 <w:szCs w:val="24"/>
                 <w:lang w:eastAsia="zh-CN" w:bidi="hi-IN"/>
               </w:rPr>
-              <w:t xml:space="preserve">Sistem </w:t>
-            </w:r>
-            <w:r>
-              <w:rPr>
-                <w:rFonts w:eastAsia="Noto Sans CJK SC Regular"/>
-                <w:kern w:val="3"/>
-                <w:szCs w:val="24"/>
-                <w:lang w:eastAsia="zh-CN" w:bidi="hi-IN"/>
-              </w:rPr>
-              <w:t xml:space="preserve">mengolah data dari </w:t>
-            </w:r>
-            <w:r>
-              <w:rPr>
-                <w:rFonts w:eastAsia="Noto Sans CJK SC Regular"/>
-                <w:i/>
-                <w:iCs/>
-                <w:kern w:val="3"/>
-                <w:szCs w:val="24"/>
-                <w:lang w:eastAsia="zh-CN" w:bidi="hi-IN"/>
-              </w:rPr>
-              <w:t>limesurvey</w:t>
-            </w:r>
-            <w:r>
-              <w:rPr>
-                <w:rFonts w:eastAsia="Noto Sans CJK SC Regular"/>
-                <w:kern w:val="3"/>
-                <w:szCs w:val="24"/>
-                <w:lang w:eastAsia="zh-CN" w:bidi="hi-IN"/>
-              </w:rPr>
-              <w:t>.</w:t>
+              <w:t>Sistem akan menampilkan list menu Departemen/Biro.</w:t>
             </w:r>
           </w:p>
           <w:p>
@@ -2336,6 +2414,91 @@
                 <w:szCs w:val="24"/>
                 <w:lang w:eastAsia="zh-CN" w:bidi="hi-IN"/>
               </w:rPr>
+              <w:t>User memilih Departemen/Biro.</w:t>
+            </w:r>
+          </w:p>
+          <w:p>
+            <w:pPr>
+              <w:numPr>
+                <w:ilvl w:val="0"/>
+                <w:numId w:val="5"/>
+              </w:numPr>
+              <w:suppressAutoHyphens/>
+              <w:autoSpaceDN w:val="0"/>
+              <w:spacing w:line="360" w:lineRule="auto"/>
+              <w:ind w:left="371"/>
+              <w:jc w:val="both"/>
+              <w:rPr>
+                <w:rFonts w:eastAsia="Noto Sans CJK SC Regular"/>
+                <w:kern w:val="3"/>
+                <w:szCs w:val="24"/>
+                <w:lang w:eastAsia="zh-CN" w:bidi="hi-IN"/>
+              </w:rPr>
+            </w:pPr>
+            <w:r>
+              <w:rPr>
+                <w:rFonts w:eastAsia="Noto Sans CJK SC Regular"/>
+                <w:kern w:val="3"/>
+                <w:szCs w:val="24"/>
+                <w:lang w:eastAsia="zh-CN" w:bidi="hi-IN"/>
+              </w:rPr>
+              <w:t xml:space="preserve">Sistem </w:t>
+            </w:r>
+            <w:r>
+              <w:rPr>
+                <w:rFonts w:eastAsia="Noto Sans CJK SC Regular"/>
+                <w:kern w:val="3"/>
+                <w:szCs w:val="24"/>
+                <w:lang w:eastAsia="zh-CN" w:bidi="hi-IN"/>
+              </w:rPr>
+              <w:t xml:space="preserve">mengolah data dari </w:t>
+            </w:r>
+            <w:r>
+              <w:rPr>
+                <w:rFonts w:eastAsia="Noto Sans CJK SC Regular"/>
+                <w:i/>
+                <w:iCs/>
+                <w:kern w:val="3"/>
+                <w:szCs w:val="24"/>
+                <w:lang w:eastAsia="zh-CN" w:bidi="hi-IN"/>
+              </w:rPr>
+              <w:t>limesurvey</w:t>
+            </w:r>
+            <w:r>
+              <w:rPr>
+                <w:rFonts w:eastAsia="Noto Sans CJK SC Regular"/>
+                <w:kern w:val="3"/>
+                <w:szCs w:val="24"/>
+                <w:lang w:eastAsia="zh-CN" w:bidi="hi-IN"/>
+              </w:rPr>
+              <w:t>.</w:t>
+            </w:r>
+          </w:p>
+          <w:p>
+            <w:pPr>
+              <w:numPr>
+                <w:ilvl w:val="0"/>
+                <w:numId w:val="5"/>
+              </w:numPr>
+              <w:suppressAutoHyphens/>
+              <w:autoSpaceDN w:val="0"/>
+              <w:spacing w:line="360" w:lineRule="auto"/>
+              <w:ind w:left="371"/>
+              <w:jc w:val="both"/>
+              <w:rPr>
+                <w:rFonts w:eastAsia="Noto Sans CJK SC Regular"/>
+                <w:kern w:val="3"/>
+                <w:szCs w:val="24"/>
+                <w:lang w:eastAsia="zh-CN" w:bidi="hi-IN"/>
+              </w:rPr>
+            </w:pPr>
+            <w:r>
+              <w:rPr>
+                <w:rFonts w:eastAsia="Noto Sans CJK SC Regular"/>
+                <w:kern w:val="3"/>
+                <w:szCs w:val="24"/>
+                <w:lang w:eastAsia="zh-CN" w:bidi="hi-IN"/>
+              </w:rPr>
               <w:t xml:space="preserve">Sistem selanjutnya </w:t>
             </w:r>
             <w:r>
@@ -2345,25 +2508,25 @@
                 <w:szCs w:val="24"/>
                 <w:lang w:eastAsia="zh-CN" w:bidi="hi-IN"/>
               </w:rPr>
-              <w:t>menampilkan daftar Departemen/Biro terb</w:t>
-            </w:r>
-            <w:r>
-              <w:rPr>
-                <w:rFonts w:eastAsia="Noto Sans CJK SC Regular"/>
-                <w:kern w:val="3"/>
-                <w:szCs w:val="24"/>
-                <w:lang w:eastAsia="zh-CN" w:bidi="hi-IN"/>
-              </w:rPr>
-              <w:t>uruk</w:t>
-            </w:r>
-            <w:r>
-              <w:rPr>
-                <w:rFonts w:eastAsia="Noto Sans CJK SC Regular"/>
-                <w:kern w:val="3"/>
-                <w:szCs w:val="24"/>
-                <w:lang w:eastAsia="zh-CN" w:bidi="hi-IN"/>
-              </w:rPr>
-              <w:t xml:space="preserve"> dalam bentuk tabel</w:t>
+              <w:t xml:space="preserve">menampilkan </w:t>
+            </w:r>
+            <w:r>
+              <w:rPr>
+                <w:rFonts w:eastAsia="Noto Sans CJK SC Regular"/>
+                <w:kern w:val="3"/>
+                <w:szCs w:val="24"/>
+                <w:lang w:eastAsia="zh-CN" w:bidi="hi-IN"/>
+              </w:rPr>
+              <w:t>detail survey</w:t>
+            </w:r>
+            <w:r>
+              <w:rPr>
+                <w:rFonts w:eastAsia="Noto Sans CJK SC Regular"/>
+                <w:kern w:val="3"/>
+                <w:szCs w:val="24"/>
+                <w:lang w:eastAsia="zh-CN" w:bidi="hi-IN"/>
+              </w:rPr>
+              <w:t xml:space="preserve"> Departemen/Biro dalam bentuk tabel</w:t>
             </w:r>
             <w:r>
               <w:rPr>
@@ -2513,6 +2676,7 @@
             <w:pPr>
               <w:suppressAutoHyphens/>
               <w:autoSpaceDN w:val="0"/>
+              <w:spacing w:line="360" w:lineRule="auto"/>
               <w:rPr>
                 <w:rFonts w:eastAsia="Noto Sans CJK SC Regular"/>
                 <w:kern w:val="3"/>
@@ -2536,25 +2700,16 @@
                 <w:szCs w:val="24"/>
                 <w:lang w:eastAsia="zh-CN" w:bidi="hi-IN"/>
               </w:rPr>
-              <w:t>daftar Departemen/Biro terb</w:t>
-            </w:r>
-            <w:r>
-              <w:rPr>
-                <w:rFonts w:eastAsia="Noto Sans CJK SC Regular"/>
-                <w:kern w:val="3"/>
-                <w:szCs w:val="24"/>
-                <w:lang w:eastAsia="zh-CN" w:bidi="hi-IN"/>
-              </w:rPr>
-              <w:t>uruk</w:t>
-            </w:r>
-            <w:r>
-              <w:rPr>
-                <w:rFonts w:eastAsia="Noto Sans CJK SC Regular"/>
-                <w:kern w:val="3"/>
-                <w:szCs w:val="24"/>
-                <w:lang w:eastAsia="zh-CN" w:bidi="hi-IN"/>
-              </w:rPr>
-              <w:t xml:space="preserve"> dalam bentuk tabel</w:t>
+              <w:t>detail survey</w:t>
+            </w:r>
+            <w:r>
+              <w:rPr>
+                <w:rFonts w:eastAsia="Noto Sans CJK SC Regular"/>
+                <w:kern w:val="3"/>
+                <w:szCs w:val="24"/>
+                <w:lang w:eastAsia="zh-CN" w:bidi="hi-IN"/>
+              </w:rPr>
+              <w:t xml:space="preserve"> Departemen/Biro dalam bentuk tabel</w:t>
             </w:r>
             <w:r>
               <w:rPr>
@@ -2583,20 +2738,7 @@
         </w:numPr>
       </w:pPr>
       <w:r>
-        <w:t xml:space="preserve">Melihat </w:t>
-      </w:r>
-      <w:r>
-        <w:rPr>
-          <w:i/>
-          <w:iCs/>
-        </w:rPr>
-        <w:t>track record</w:t>
-      </w:r>
-      <w:r>
-        <w:t xml:space="preserve"> dari tiap </w:t>
-      </w:r>
-      <w:r>
-        <w:t>Departemen/Biro</w:t>
+        <w:t>Menambahkan Admin Baru</w:t>
       </w:r>
     </w:p>
     <w:tbl>
@@ -2626,7 +2768,7 @@
               <w:bottom w:val="single" w:sz="4" w:space="0" w:color="auto"/>
               <w:right w:val="single" w:sz="4" w:space="0" w:color="auto"/>
             </w:tcBorders>
-            <w:shd w:val="clear" w:color="auto" w:fill="000000" w:themeFill="text1"/>
+            <w:shd w:val="clear" w:color="auto" w:fill="A4A4A4" w:themeFill="text1"/>
             <w:hideMark/>
           </w:tcPr>
           <w:p>
@@ -2648,7 +2790,7 @@
                 <w:rFonts w:eastAsia="Noto Sans CJK SC Regular"/>
                 <w:b/>
                 <w:i/>
-                <w:color w:val="FFFFFF" w:themeColor="background1"/>
+                <w:color w:val="373737" w:themeColor="background1"/>
                 <w:kern w:val="3"/>
                 <w:szCs w:val="24"/>
                 <w:lang w:eastAsia="zh-CN" w:bidi="hi-IN"/>
@@ -2659,7 +2801,7 @@
               <w:rPr>
                 <w:rFonts w:eastAsia="Noto Sans CJK SC Regular"/>
                 <w:b/>
-                <w:color w:val="FFFFFF" w:themeColor="background1"/>
+                <w:color w:val="373737" w:themeColor="background1"/>
                 <w:kern w:val="3"/>
                 <w:szCs w:val="24"/>
                 <w:lang w:eastAsia="zh-CN" w:bidi="hi-IN"/>
@@ -2670,90 +2812,12 @@
               <w:rPr>
                 <w:rFonts w:eastAsia="Noto Sans CJK SC Regular"/>
                 <w:b/>
-                <w:color w:val="FFFFFF" w:themeColor="background1"/>
-                <w:kern w:val="3"/>
-                <w:szCs w:val="24"/>
-                <w:lang w:eastAsia="zh-CN" w:bidi="hi-IN"/>
-              </w:rPr>
-              <w:t>A.</w:t>
-            </w:r>
-            <w:r>
-              <w:rPr>
-                <w:rFonts w:eastAsia="Noto Sans CJK SC Regular"/>
-                <w:b/>
-                <w:color w:val="FFFFFF" w:themeColor="background1"/>
-                <w:kern w:val="3"/>
-                <w:szCs w:val="24"/>
-                <w:lang w:eastAsia="zh-CN" w:bidi="hi-IN"/>
-              </w:rPr>
-              <w:tab/>
-              <w:t xml:space="preserve">Melihat </w:t>
-            </w:r>
-            <w:r>
-              <w:rPr>
-                <w:rFonts w:eastAsia="Noto Sans CJK SC Regular"/>
-                <w:b/>
-                <w:color w:val="FFFFFF" w:themeColor="background1"/>
-                <w:kern w:val="3"/>
-                <w:szCs w:val="24"/>
-                <w:lang w:eastAsia="zh-CN" w:bidi="hi-IN"/>
-              </w:rPr>
-              <w:t>T</w:t>
-            </w:r>
-            <w:r>
-              <w:rPr>
-                <w:rFonts w:eastAsia="Noto Sans CJK SC Regular"/>
-                <w:b/>
-                <w:color w:val="FFFFFF" w:themeColor="background1"/>
-                <w:kern w:val="3"/>
-                <w:szCs w:val="24"/>
-                <w:lang w:eastAsia="zh-CN" w:bidi="hi-IN"/>
-              </w:rPr>
-              <w:t xml:space="preserve">rack </w:t>
-            </w:r>
-            <w:r>
-              <w:rPr>
-                <w:rFonts w:eastAsia="Noto Sans CJK SC Regular"/>
-                <w:b/>
-                <w:color w:val="FFFFFF" w:themeColor="background1"/>
-                <w:kern w:val="3"/>
-                <w:szCs w:val="24"/>
-                <w:lang w:eastAsia="zh-CN" w:bidi="hi-IN"/>
-              </w:rPr>
-              <w:t>R</w:t>
-            </w:r>
-            <w:r>
-              <w:rPr>
-                <w:rFonts w:eastAsia="Noto Sans CJK SC Regular"/>
-                <w:b/>
-                <w:color w:val="FFFFFF" w:themeColor="background1"/>
-                <w:kern w:val="3"/>
-                <w:szCs w:val="24"/>
-                <w:lang w:eastAsia="zh-CN" w:bidi="hi-IN"/>
-              </w:rPr>
-              <w:t xml:space="preserve">ecord dari tiap </w:t>
-            </w:r>
-            <w:r>
-              <w:rPr>
-                <w:rFonts w:eastAsia="Noto Sans CJK SC Regular"/>
-                <w:b/>
-                <w:color w:val="FFFFFF" w:themeColor="background1"/>
-                <w:kern w:val="3"/>
-                <w:szCs w:val="24"/>
-                <w:lang w:eastAsia="zh-CN" w:bidi="hi-IN"/>
-              </w:rPr>
-              <w:t>D</w:t>
-            </w:r>
-            <w:r>
-              <w:rPr>
-                <w:rFonts w:eastAsia="Noto Sans CJK SC Regular"/>
-                <w:b/>
-                <w:color w:val="FFFFFF" w:themeColor="background1"/>
-                <w:kern w:val="3"/>
-                <w:szCs w:val="24"/>
-                <w:lang w:eastAsia="zh-CN" w:bidi="hi-IN"/>
-              </w:rPr>
-              <w:t>epartemen</w:t>
+                <w:color w:val="373737" w:themeColor="background1"/>
+                <w:kern w:val="3"/>
+                <w:szCs w:val="24"/>
+                <w:lang w:eastAsia="zh-CN" w:bidi="hi-IN"/>
+              </w:rPr>
+              <w:t>Menambahkan Admin Baru</w:t>
             </w:r>
           </w:p>
         </w:tc>
@@ -2836,27 +2900,7 @@
                 <w:szCs w:val="24"/>
                 <w:lang w:eastAsia="zh-CN" w:bidi="hi-IN"/>
               </w:rPr>
-              <w:t xml:space="preserve">Melihat track record dari tiap </w:t>
-            </w:r>
-            <w:r>
-              <w:rPr>
-                <w:rFonts w:eastAsia="Noto Sans CJK SC Regular"/>
-                <w:iCs/>
-                <w:kern w:val="3"/>
-                <w:szCs w:val="24"/>
-                <w:lang w:eastAsia="zh-CN" w:bidi="hi-IN"/>
-              </w:rPr>
-              <w:t>D</w:t>
-            </w:r>
-            <w:r>
-              <w:rPr>
-                <w:rFonts w:eastAsia="Noto Sans CJK SC Regular"/>
-                <w:iCs/>
-                <w:kern w:val="3"/>
-                <w:szCs w:val="24"/>
-                <w:lang w:eastAsia="zh-CN" w:bidi="hi-IN"/>
-              </w:rPr>
-              <w:t>epartemen</w:t>
+              <w:t>Menambahkan Admin Baru</w:t>
             </w:r>
           </w:p>
         </w:tc>
@@ -3026,7 +3070,6 @@
               <w:autoSpaceDN w:val="0"/>
               <w:rPr>
                 <w:rFonts w:eastAsia="Noto Sans CJK SC Regular"/>
-                <w:i/>
                 <w:kern w:val="3"/>
                 <w:szCs w:val="24"/>
                 <w:lang w:eastAsia="zh-CN" w:bidi="hi-IN"/>
@@ -3044,12 +3087,20 @@
             <w:r>
               <w:rPr>
                 <w:rFonts w:eastAsia="Noto Sans CJK SC Regular"/>
-                <w:i/>
-                <w:kern w:val="3"/>
-                <w:szCs w:val="24"/>
-                <w:lang w:eastAsia="zh-CN" w:bidi="hi-IN"/>
-              </w:rPr>
-              <w:t>Track Record</w:t>
+                <w:kern w:val="3"/>
+                <w:szCs w:val="24"/>
+                <w:lang w:eastAsia="zh-CN" w:bidi="hi-IN"/>
+              </w:rPr>
+              <w:t>Utama</w:t>
+            </w:r>
+            <w:r>
+              <w:rPr>
+                <w:rFonts w:eastAsia="Noto Sans CJK SC Regular"/>
+                <w:kern w:val="3"/>
+                <w:szCs w:val="24"/>
+                <w:lang w:eastAsia="zh-CN" w:bidi="hi-IN"/>
+              </w:rPr>
+              <w:t>.</w:t>
             </w:r>
           </w:p>
         </w:tc>
@@ -3132,12 +3183,22 @@
             <w:r>
               <w:rPr>
                 <w:rFonts w:eastAsia="Noto Sans CJK SC Regular"/>
-                <w:i/>
-                <w:kern w:val="3"/>
-                <w:szCs w:val="24"/>
-                <w:lang w:eastAsia="zh-CN" w:bidi="hi-IN"/>
-              </w:rPr>
-              <w:t xml:space="preserve">show result </w:t>
+                <w:iCs/>
+                <w:kern w:val="3"/>
+                <w:szCs w:val="24"/>
+                <w:lang w:eastAsia="zh-CN" w:bidi="hi-IN"/>
+              </w:rPr>
+              <w:t>tambah admin</w:t>
+            </w:r>
+            <w:r>
+              <w:rPr>
+                <w:rFonts w:eastAsia="Noto Sans CJK SC Regular"/>
+                <w:i/>
+                <w:kern w:val="3"/>
+                <w:szCs w:val="24"/>
+                <w:lang w:eastAsia="zh-CN" w:bidi="hi-IN"/>
+              </w:rPr>
+              <w:t xml:space="preserve"> </w:t>
             </w:r>
             <w:r>
               <w:rPr>
@@ -3201,18 +3262,7 @@
                 <w:szCs w:val="24"/>
                 <w:lang w:eastAsia="zh-CN" w:bidi="hi-IN"/>
               </w:rPr>
-              <w:t xml:space="preserve">mengolah data dari </w:t>
-            </w:r>
-            <w:r>
-              <w:rPr>
-                <w:rFonts w:eastAsia="Noto Sans CJK SC Regular"/>
-                <w:i/>
-                <w:iCs/>
-                <w:kern w:val="3"/>
-                <w:szCs w:val="24"/>
-                <w:lang w:eastAsia="zh-CN" w:bidi="hi-IN"/>
-              </w:rPr>
-              <w:t>limesurvey</w:t>
+              <w:t>menampilkan form input untuk menambahkan admin</w:t>
             </w:r>
             <w:r>
               <w:rPr>
@@ -3249,6 +3299,72 @@
                 <w:szCs w:val="24"/>
                 <w:lang w:eastAsia="zh-CN" w:bidi="hi-IN"/>
               </w:rPr>
+              <w:lastRenderedPageBreak/>
+              <w:t>Pengguna menginputkan username, nama, password, ulangi password, dan memilih level user</w:t>
+            </w:r>
+            <w:r>
+              <w:rPr>
+                <w:rFonts w:eastAsia="Noto Sans CJK SC Regular"/>
+                <w:kern w:val="3"/>
+                <w:szCs w:val="24"/>
+                <w:lang w:eastAsia="zh-CN" w:bidi="hi-IN"/>
+              </w:rPr>
+              <w:t xml:space="preserve"> kemudian menekan tombol submit.</w:t>
+            </w:r>
+          </w:p>
+          <w:p>
+            <w:pPr>
+              <w:numPr>
+                <w:ilvl w:val="0"/>
+                <w:numId w:val="6"/>
+              </w:numPr>
+              <w:suppressAutoHyphens/>
+              <w:autoSpaceDN w:val="0"/>
+              <w:spacing w:line="360" w:lineRule="auto"/>
+              <w:ind w:left="371"/>
+              <w:jc w:val="both"/>
+              <w:rPr>
+                <w:rFonts w:eastAsia="Noto Sans CJK SC Regular"/>
+                <w:kern w:val="3"/>
+                <w:szCs w:val="24"/>
+                <w:lang w:eastAsia="zh-CN" w:bidi="hi-IN"/>
+              </w:rPr>
+            </w:pPr>
+            <w:r>
+              <w:rPr>
+                <w:rFonts w:eastAsia="Noto Sans CJK SC Regular"/>
+                <w:kern w:val="3"/>
+                <w:szCs w:val="24"/>
+                <w:lang w:eastAsia="zh-CN" w:bidi="hi-IN"/>
+              </w:rPr>
+              <w:t>Sistem akan melakukan hash md5 terhadap password yang dimasukkan, kemudian menginputkan pada database.</w:t>
+            </w:r>
+          </w:p>
+          <w:p>
+            <w:pPr>
+              <w:numPr>
+                <w:ilvl w:val="0"/>
+                <w:numId w:val="6"/>
+              </w:numPr>
+              <w:suppressAutoHyphens/>
+              <w:autoSpaceDN w:val="0"/>
+              <w:spacing w:line="360" w:lineRule="auto"/>
+              <w:ind w:left="371"/>
+              <w:jc w:val="both"/>
+              <w:rPr>
+                <w:rFonts w:eastAsia="Noto Sans CJK SC Regular"/>
+                <w:kern w:val="3"/>
+                <w:szCs w:val="24"/>
+                <w:lang w:eastAsia="zh-CN" w:bidi="hi-IN"/>
+              </w:rPr>
+            </w:pPr>
+            <w:r>
+              <w:rPr>
+                <w:rFonts w:eastAsia="Noto Sans CJK SC Regular"/>
+                <w:kern w:val="3"/>
+                <w:szCs w:val="24"/>
+                <w:lang w:eastAsia="zh-CN" w:bidi="hi-IN"/>
+              </w:rPr>
               <w:t xml:space="preserve">Sistem selanjutnya </w:t>
             </w:r>
             <w:r>
@@ -3263,40 +3379,11 @@
             <w:r>
               <w:rPr>
                 <w:rFonts w:eastAsia="Noto Sans CJK SC Regular"/>
-                <w:i/>
-                <w:iCs/>
-                <w:kern w:val="3"/>
-                <w:szCs w:val="24"/>
-                <w:lang w:eastAsia="zh-CN" w:bidi="hi-IN"/>
-              </w:rPr>
-              <w:t>track record</w:t>
-            </w:r>
-            <w:r>
-              <w:rPr>
-                <w:rFonts w:eastAsia="Noto Sans CJK SC Regular"/>
-                <w:kern w:val="3"/>
-                <w:szCs w:val="24"/>
-                <w:lang w:eastAsia="zh-CN" w:bidi="hi-IN"/>
-              </w:rPr>
-              <w:t xml:space="preserve"> dari tiap</w:t>
-            </w:r>
-            <w:r>
-              <w:rPr>
-                <w:rFonts w:eastAsia="Noto Sans CJK SC Regular"/>
-                <w:kern w:val="3"/>
-                <w:szCs w:val="24"/>
-                <w:lang w:eastAsia="zh-CN" w:bidi="hi-IN"/>
-              </w:rPr>
-              <w:t xml:space="preserve"> Departemen/Biro dalam bentuk tabel</w:t>
-            </w:r>
-            <w:r>
-              <w:rPr>
-                <w:rFonts w:eastAsia="Noto Sans CJK SC Regular"/>
-                <w:kern w:val="3"/>
-                <w:szCs w:val="24"/>
-                <w:lang w:eastAsia="zh-CN" w:bidi="hi-IN"/>
-              </w:rPr>
-              <w:t>.</w:t>
+                <w:kern w:val="3"/>
+                <w:szCs w:val="24"/>
+                <w:lang w:eastAsia="zh-CN" w:bidi="hi-IN"/>
+              </w:rPr>
+              <w:t>notifikasi berhasil menyimpan kemudian akan menampilkan halaman tambah admin.</w:t>
             </w:r>
           </w:p>
         </w:tc>
@@ -3334,6 +3421,7 @@
                 <w:szCs w:val="24"/>
                 <w:lang w:eastAsia="zh-CN" w:bidi="hi-IN"/>
               </w:rPr>
+              <w:lastRenderedPageBreak/>
               <w:t>Skenario Alternatif</w:t>
             </w:r>
           </w:p>
@@ -3353,21 +3441,22 @@
             <w:pPr>
               <w:suppressAutoHyphens/>
               <w:autoSpaceDN w:val="0"/>
-              <w:rPr>
-                <w:rFonts w:eastAsia="Noto Sans CJK SC Regular"/>
-                <w:kern w:val="3"/>
-                <w:szCs w:val="24"/>
-                <w:lang w:eastAsia="zh-CN" w:bidi="hi-IN"/>
-              </w:rPr>
-            </w:pPr>
-            <w:r>
-              <w:rPr>
-                <w:rFonts w:eastAsia="Noto Sans CJK SC Regular"/>
-                <w:kern w:val="3"/>
-                <w:szCs w:val="24"/>
-                <w:lang w:eastAsia="zh-CN" w:bidi="hi-IN"/>
-              </w:rPr>
-              <w:t>-</w:t>
+              <w:spacing w:line="360" w:lineRule="auto"/>
+              <w:rPr>
+                <w:rFonts w:eastAsia="Noto Sans CJK SC Regular"/>
+                <w:kern w:val="3"/>
+                <w:szCs w:val="24"/>
+                <w:lang w:eastAsia="zh-CN" w:bidi="hi-IN"/>
+              </w:rPr>
+            </w:pPr>
+            <w:r>
+              <w:rPr>
+                <w:rFonts w:eastAsia="Noto Sans CJK SC Regular"/>
+                <w:kern w:val="3"/>
+                <w:szCs w:val="24"/>
+                <w:lang w:eastAsia="zh-CN" w:bidi="hi-IN"/>
+              </w:rPr>
+              <w:t>Pengguna memasukkan password dan ulangi password yang berbeda, maka sistem tidak akan memproses permintaan dan menampilkan notifikasi error kemudian sistem menampilkan halaman tambah admin</w:t>
             </w:r>
           </w:p>
         </w:tc>
@@ -3437,6 +3526,7 @@
             <w:pPr>
               <w:suppressAutoHyphens/>
               <w:autoSpaceDN w:val="0"/>
+              <w:spacing w:line="360" w:lineRule="auto"/>
               <w:rPr>
                 <w:rFonts w:eastAsia="Noto Sans CJK SC Regular"/>
                 <w:kern w:val="3"/>
@@ -3471,16 +3561,7 @@
                 <w:szCs w:val="24"/>
                 <w:lang w:eastAsia="zh-CN" w:bidi="hi-IN"/>
               </w:rPr>
-              <w:t xml:space="preserve"> tiap </w:t>
-            </w:r>
-            <w:r>
-              <w:rPr>
-                <w:rFonts w:eastAsia="Noto Sans CJK SC Regular"/>
-                <w:kern w:val="3"/>
-                <w:szCs w:val="24"/>
-                <w:lang w:eastAsia="zh-CN" w:bidi="hi-IN"/>
-              </w:rPr>
-              <w:t>Departemen/Biro dalam bentuk tabel</w:t>
+              <w:t xml:space="preserve"> tiap Departemen/Biro dalam bentuk tabel</w:t>
             </w:r>
             <w:r>
               <w:rPr>
@@ -4125,6 +4206,7 @@
     <w:lsdException w:name="HTML Sample" w:semiHidden="1" w:unhideWhenUsed="1"/>
     <w:lsdException w:name="HTML Typewriter" w:semiHidden="1" w:unhideWhenUsed="1"/>
     <w:lsdException w:name="HTML Variable" w:semiHidden="1" w:unhideWhenUsed="1"/>
+    <w:lsdException w:name="Normal Table" w:semiHidden="1" w:unhideWhenUsed="1"/>
     <w:lsdException w:name="annotation subject" w:semiHidden="1" w:unhideWhenUsed="1"/>
     <w:lsdException w:name="No List" w:semiHidden="1" w:unhideWhenUsed="1"/>
     <w:lsdException w:name="Outline List 1" w:semiHidden="1" w:unhideWhenUsed="1"/>
@@ -4171,8 +4253,10 @@
     <w:lsdException w:name="Table Subtle 2" w:semiHidden="1" w:unhideWhenUsed="1"/>
     <w:lsdException w:name="Table Web 1" w:semiHidden="1" w:unhideWhenUsed="1"/>
     <w:lsdException w:name="Table Web 2" w:semiHidden="1" w:unhideWhenUsed="1"/>
+    <w:lsdException w:name="Table Web 3" w:semiHidden="1" w:unhideWhenUsed="1"/>
     <w:lsdException w:name="Balloon Text" w:semiHidden="1" w:unhideWhenUsed="1"/>
     <w:lsdException w:name="Table Grid" w:uiPriority="39"/>
+    <w:lsdException w:name="Table Theme" w:semiHidden="1" w:unhideWhenUsed="1"/>
     <w:lsdException w:name="Placeholder Text" w:semiHidden="1"/>
     <w:lsdException w:name="No Spacing" w:uiPriority="1" w:qFormat="1"/>
     <w:lsdException w:name="Light Shading" w:uiPriority="60"/>
@@ -4487,10 +4571,10 @@
   <a:themeElements>
     <a:clrScheme name="Office">
       <a:dk1>
-        <a:sysClr val="windowText" lastClr="000000"/>
+        <a:sysClr val="windowText" lastClr="A4A4A4"/>
       </a:dk1>
       <a:lt1>
-        <a:sysClr val="window" lastClr="FFFFFF"/>
+        <a:sysClr val="window" lastClr="373737"/>
       </a:lt1>
       <a:dk2>
         <a:srgbClr val="44546A"/>

</xml_diff>